<commit_message>
adding a few things to draft
</commit_message>
<xml_diff>
--- a/paper_writing_notes_drafts/paper_draft1.docx
+++ b/paper_writing_notes_drafts/paper_draft1.docx
@@ -501,7 +501,7 @@
           <w:i w:val="false"/>
           <w:iCs w:val="false"/>
         </w:rPr>
-        <w:t>. Weekly counts of M. major and cryptophyte cells during a red tide bloom in 2011 showed that the abundance of small (&lt;5 um) “Teleaulax-like” cryptophytes declined just prior to an increase in M. major</w:t>
+        <w:t>. Weekly counts of M. major and cryptophyte cells during a red tide bloom in 2011 showed that the abundance of small (&lt;5 um) “Teleaulax</w:t>
       </w:r>
       <w:r>
         <w:rPr>
@@ -511,7 +511,7 @@
           <w:i w:val="false"/>
           <w:iCs w:val="false"/>
         </w:rPr>
-        <w:t xml:space="preserve"> abundance, suggesting active predation by </w:t>
+        <w:t xml:space="preserve">-like” cryptophytes declined just prior to an increase in M. major abundance, suggesting active predation by </w:t>
       </w:r>
       <w:r>
         <w:rPr>
@@ -567,7 +567,7 @@
         <w:rPr>
           <w:rFonts w:ascii="Calibri" w:hAnsi="Calibri"/>
         </w:rPr>
-        <w:t>This intent of this study is to monitor the dynamics of the cryptophyte populations in the Columbia River Estuary in an attempt to better understand their role the bloom. The specific questions  that this study will address include:</w:t>
+        <w:t>This intent of this study is to monitor the dynamics of the cryptophyte populations in the Columbia River Estuary in an attempt to better understand their role the bloom. The specific questions that this study will address include:</w:t>
       </w:r>
     </w:p>
     <w:p>
@@ -625,7 +625,21 @@
           <w:rFonts w:ascii="Calibri" w:hAnsi="Calibri"/>
         </w:rPr>
         <w:tab/>
-        <w:t xml:space="preserve">To answer these questions, we have monitored the abundances of cryptophyte population continuously over one month during a red tide bloom in the Columbia River Estuary from September-October 2013, and have estimated division rates of the combined populations of cryptophytes using a size structured division rate model from Sosik et al. (2003). In addition, M. major abundances were determined using FlowCAM, with daily counts of the ciliate. The abundances of </w:t>
+        <w:t>To answer these questions, we have monitored the abundances of a cryptophyte population continuously during a red tide bloom in the Columbia River Estuary from September-October 2013, and have estimated division rates of the combined populations of cryptophytes using a size structured division rate model from Sosik et al. (2003). In addition,</w:t>
+      </w:r>
+      <w:r>
+        <w:rPr>
+          <w:rFonts w:ascii="Calibri" w:hAnsi="Calibri"/>
+          <w:i/>
+          <w:iCs/>
+        </w:rPr>
+        <w:t xml:space="preserve"> M. major</w:t>
+      </w:r>
+      <w:r>
+        <w:rPr>
+          <w:rFonts w:ascii="Calibri" w:hAnsi="Calibri"/>
+        </w:rPr>
+        <w:t xml:space="preserve"> abundances were determined using FlowCAM, with daily counts of the ciliate. The abundances of </w:t>
       </w:r>
       <w:r>
         <w:rPr>
@@ -941,7 +955,7 @@
         <w:rPr>
           <w:rFonts w:ascii="Calibri" w:hAnsi="Calibri"/>
         </w:rPr>
-        <w:t xml:space="preserve"> cultures was brought to a volume of 20L in a blah carboy with a concentration of 50 cells/mL and mixed using a magnetic carboy stirbar. SeaFlow was run on the culture under a (16:8) light-dark cycle for 4 days. During the first day running SeaFlow, 1mL triplicate samples of the </w:t>
+        <w:t xml:space="preserve"> cultures was brought to a volume of 20L in a Nalgene carboy with a concentration of 50 cells/mL and mixed using a magnetic carboy stirbar. SeaFlow was run on the culture under a (16:8) light-dark cycle for 4 days. During the first day running SeaFlow, 1mL triplicate samples of the </w:t>
       </w:r>
       <w:r>
         <w:rPr>
@@ -1121,7 +1135,7 @@
         <w:rPr>
           <w:rFonts w:ascii="Calibri" w:hAnsi="Calibri"/>
         </w:rPr>
-        <w:t>person who did qPCR writes this (in PZ's lab)</w:t>
+        <w:t>KM writes this</w:t>
       </w:r>
     </w:p>
     <w:p>
@@ -1420,7 +1434,7 @@
           <w:szCs w:val="24"/>
         </w:rPr>
         <w:tab/>
-        <w:t xml:space="preserve">The hourly division rates estimated using both cell cycle analysis and the model ranged from blah to blah divisions per hour. The estimates for each method appear to follow the same general trend and are closely coupled throughout the time course, with the exception of the first few hours of the experiment (supplemental fig). The average daily division rates estimated using the two methods were blah for the cell cycle analysis and blah for the model. </w:t>
+        <w:t xml:space="preserve">The hourly division rates estimated using both cell cycle analysis and the model ranged from 0.012 to 0.042 divisions per hour. The estimates for each method appear to follow the same general trend and are closely coupled throughout the time course, with the exception of the first few hours of the experiment (supplemental fig). The average daily division rates estimated using the two methods were blah for the cell cycle analysis and blah for the model. </w:t>
       </w:r>
     </w:p>
     <w:p>
@@ -1765,15 +1779,25 @@
           <w:bCs w:val="false"/>
         </w:rPr>
         <w:tab/>
-        <w:t>Model estimates of the mean daily division rate of the surface water cryptophytes ranged from 0.023 to 9.78 (units?) (</w:t>
-      </w:r>
-      <w:r>
-        <w:rPr>
-          <w:rFonts w:ascii="Calibri" w:hAnsi="Calibri"/>
-          <w:b/>
-          <w:bCs/>
-        </w:rPr>
-        <w:t>fig. 4</w:t>
+        <w:t xml:space="preserve">Model estimates of the mean daily division rate of the surface water cryptophytes ranged from </w:t>
+      </w:r>
+      <w:bookmarkStart w:id="4" w:name="__DdeLink__615_1663012132"/>
+      <w:r>
+        <w:rPr>
+          <w:rFonts w:ascii="Calibri" w:hAnsi="Calibri"/>
+          <w:b w:val="false"/>
+          <w:bCs w:val="false"/>
+        </w:rPr>
+        <w:t>0.023 to 9.78</w:t>
+      </w:r>
+      <w:bookmarkEnd w:id="4"/>
+      <w:r>
+        <w:rPr>
+          <w:rFonts w:ascii="Calibri" w:hAnsi="Calibri"/>
+          <w:b w:val="false"/>
+          <w:bCs w:val="false"/>
+        </w:rPr>
+        <w:t xml:space="preserve"> (units?) (fig. 4</w:t>
       </w:r>
       <w:r>
         <w:rPr>
@@ -1844,7 +1868,7 @@
           <w:b w:val="false"/>
           <w:bCs w:val="false"/>
         </w:rPr>
-        <w:t xml:space="preserve">) (check p values), though it is important to note that nutrient concentrations were determined from single time point samples. Additionally, there was no relationship between cryptophyte abundance and division rate, pointing to the importance of loss processes (both physical and biological). </w:t>
+        <w:t xml:space="preserve">), though it is important to note that nutrient concentrations were determined from single time point samples, whereas division rate was continuous. Additionally, there was no relationship between cryptophyte abundance and division rate, pointing to the importance of loss processes (both physical and biological). </w:t>
       </w:r>
     </w:p>
     <w:p>
@@ -2168,7 +2192,7 @@
           <w:szCs w:val="24"/>
         </w:rPr>
         <w:tab/>
-        <w:t>The cryptophyte abundances also change over the course of the month. The weekly average of cryptophyte abundance is highest during the first week, decreases in the middle of the month, and then increases again during the final week of the experiment (</w:t>
+        <w:t>The cryptophyte abundances additionally change over the course of the month. The weekly average of cryptophyte abundance is highest during the first week, decreases in the middle of the month, and then increases again during the final week of the experiment (</w:t>
       </w:r>
       <w:r>
         <w:rPr>
@@ -2265,7 +2289,7 @@
           <w:szCs w:val="24"/>
         </w:rPr>
         <w:tab/>
-        <w:t xml:space="preserve">Though the cryptophyte division rates that we have estimated from the model (blah to blah) appear to conflict with our laboratory estimates for the cryptophyte, </w:t>
+        <w:t xml:space="preserve">Though the cryptophyte division rates that we have estimated from the model (0.023 to 9.78) appear to conflict with our laboratory estimates for the cryptophyte, </w:t>
       </w:r>
       <w:r>
         <w:rPr>
@@ -2287,7 +2311,7 @@
           <w:sz w:val="24"/>
           <w:szCs w:val="24"/>
         </w:rPr>
-        <w:t xml:space="preserve"> (blah), and with previous studies (blah look this up some more), this does not necessarily suggest that our model estimates are incorrect. Growth rates for </w:t>
+        <w:t xml:space="preserve"> (average daily?),  this does not necessarily suggest that our model estimates are incorrect. Growth rates for </w:t>
       </w:r>
       <w:r>
         <w:rPr>
@@ -2309,67 +2333,257 @@
           <w:sz w:val="24"/>
           <w:szCs w:val="24"/>
         </w:rPr>
-        <w:t xml:space="preserve"> found in the Columbia River Estuary in both 2011 and 2012 greatly exceeded the growth rates determined for laboratory cultures, at times by up to a seven-fold difference (Herfort et al., 2011; Peterson et al., 2010, original source). It is possible that the environmental conditions in the Columbia River Estuary allow for the growth of both ciliates and cryptophytes at a rate not yet replicated in culture.  </w:t>
-      </w:r>
-    </w:p>
-    <w:p>
-      <w:pPr>
-        <w:pStyle w:val="style0"/>
-        <w:spacing w:line="360" w:lineRule="auto"/>
-      </w:pPr>
-      <w:r>
-        <w:rPr>
-          <w:rFonts w:ascii="Calibri" w:hAnsi="Calibri"/>
-          <w:b w:val="false"/>
-          <w:bCs w:val="false"/>
-          <w:sz w:val="24"/>
-          <w:szCs w:val="24"/>
-        </w:rPr>
-        <w:tab/>
-        <w:t xml:space="preserve">Blah transition sentence here. The model does have some limitations though, as it relies on a number of important assumptions. One of these assumptions that is likely to have been violated, is that the cryptophytes population consists of a single taxonomic group. It is possible that multiple taxonomic groups of cryptophytes with different physiologies are represented within the population of cryptophytes that we observe with SeaFlow. </w:t>
-      </w:r>
-    </w:p>
-    <w:p>
-      <w:pPr>
-        <w:pStyle w:val="style0"/>
-        <w:spacing w:line="360" w:lineRule="auto"/>
-      </w:pPr>
-      <w:r>
-        <w:rPr>
-          <w:rFonts w:ascii="Calibri" w:hAnsi="Calibri"/>
-          <w:b w:val="false"/>
-          <w:bCs w:val="false"/>
-          <w:sz w:val="24"/>
-          <w:szCs w:val="24"/>
-        </w:rPr>
-        <w:tab/>
-      </w:r>
-    </w:p>
-    <w:p>
-      <w:pPr>
-        <w:pStyle w:val="style0"/>
-        <w:spacing w:line="360" w:lineRule="auto"/>
-      </w:pPr>
-      <w:r>
-        <w:rPr/>
-      </w:r>
-    </w:p>
-    <w:p>
-      <w:pPr>
-        <w:pStyle w:val="style0"/>
-        <w:spacing w:line="360" w:lineRule="auto"/>
-      </w:pPr>
-      <w:r>
-        <w:rPr/>
-      </w:r>
-    </w:p>
-    <w:p>
-      <w:pPr>
-        <w:pStyle w:val="style0"/>
-        <w:spacing w:line="360" w:lineRule="auto"/>
-      </w:pPr>
-      <w:r>
-        <w:rPr/>
+        <w:t xml:space="preserve"> found in the Columbia River Estuary in both 2011 and 2012 greatly exceeded the growth rates determined for laboratory cultures, at times by up to a seven-fold difference (Yih et al., 2004; Herfort et al., 2011; Peterson et al., 2012). It is possible that the environmental conditions and specific biological community found in the Columbia River Estuary allow for the growth of both ciliates and cryptophytes at a rate not yet replicated in culture. </w:t>
+      </w:r>
+    </w:p>
+    <w:p>
+      <w:pPr>
+        <w:pStyle w:val="style0"/>
+        <w:spacing w:line="360" w:lineRule="auto"/>
+      </w:pPr>
+      <w:r>
+        <w:rPr>
+          <w:rFonts w:ascii="Calibri" w:hAnsi="Calibri"/>
+          <w:b w:val="false"/>
+          <w:bCs w:val="false"/>
+          <w:sz w:val="24"/>
+          <w:szCs w:val="24"/>
+        </w:rPr>
+        <w:tab/>
+        <w:t xml:space="preserve">The model does have some limitations though, as it relies on a number of important assumptions. One of these assumptions that is likely to have been violated, is that the cryptophytes population consists of a single taxonomic group. It is possible that multiple taxonomic groups of cryptophytes with different physiologies are represented within the population of cryptophytes that we observe with SeaFlow. But we do not actually have any evidence that connects this possible model assumption violation to the high growth rates observed. Our laboratory verification of the model worked (better way of saying this?) and the only indication of any problems associated with the model in our field study occurred in the last two weeks, with parameter optimization reaching extremes (supplemental figure). Measuring growth in the field is difficult, but this new approach, utilizing a model, eliminates many of the known problems associated with traditional methods that rely on bottle incubations (Landry and Hassett, 1982; Landry et al., 1995) and is less labor-intensive. </w:t>
+      </w:r>
+    </w:p>
+    <w:p>
+      <w:pPr>
+        <w:pStyle w:val="style0"/>
+        <w:spacing w:line="360" w:lineRule="auto"/>
+      </w:pPr>
+      <w:r>
+        <w:rPr/>
+      </w:r>
+    </w:p>
+    <w:p>
+      <w:pPr>
+        <w:pStyle w:val="style0"/>
+        <w:spacing w:line="360" w:lineRule="auto"/>
+      </w:pPr>
+      <w:r>
+        <w:rPr>
+          <w:rFonts w:ascii="Calibri" w:hAnsi="Calibri"/>
+          <w:b/>
+          <w:bCs/>
+          <w:sz w:val="24"/>
+          <w:szCs w:val="24"/>
+        </w:rPr>
+        <w:t xml:space="preserve">Discussion of </w:t>
+      </w:r>
+      <w:r>
+        <w:rPr>
+          <w:rFonts w:ascii="Calibri" w:hAnsi="Calibri"/>
+          <w:b/>
+          <w:bCs/>
+          <w:i/>
+          <w:iCs/>
+          <w:sz w:val="24"/>
+          <w:szCs w:val="24"/>
+        </w:rPr>
+        <w:t>T. amphioexa</w:t>
+      </w:r>
+      <w:r>
+        <w:rPr>
+          <w:rFonts w:ascii="Calibri" w:hAnsi="Calibri"/>
+          <w:b/>
+          <w:bCs/>
+          <w:sz w:val="24"/>
+          <w:szCs w:val="24"/>
+        </w:rPr>
+        <w:t xml:space="preserve"> in Relation to </w:t>
+      </w:r>
+      <w:r>
+        <w:rPr>
+          <w:rFonts w:ascii="Calibri" w:hAnsi="Calibri"/>
+          <w:b/>
+          <w:bCs/>
+          <w:i/>
+          <w:iCs/>
+          <w:sz w:val="24"/>
+          <w:szCs w:val="24"/>
+        </w:rPr>
+        <w:t>M. major</w:t>
+      </w:r>
+    </w:p>
+    <w:p>
+      <w:pPr>
+        <w:pStyle w:val="style0"/>
+        <w:spacing w:line="360" w:lineRule="auto"/>
+      </w:pPr>
+      <w:r>
+        <w:rPr>
+          <w:rFonts w:ascii="Calibri" w:hAnsi="Calibri"/>
+          <w:b w:val="false"/>
+          <w:bCs w:val="false"/>
+          <w:sz w:val="24"/>
+          <w:szCs w:val="24"/>
+        </w:rPr>
+        <w:t xml:space="preserve">-still low abundances of free-living </w:t>
+      </w:r>
+      <w:r>
+        <w:rPr>
+          <w:rFonts w:ascii="Calibri" w:hAnsi="Calibri"/>
+          <w:b w:val="false"/>
+          <w:bCs w:val="false"/>
+          <w:i/>
+          <w:iCs/>
+          <w:sz w:val="24"/>
+          <w:szCs w:val="24"/>
+        </w:rPr>
+        <w:t>T. amphioexa</w:t>
+      </w:r>
+      <w:r>
+        <w:rPr>
+          <w:rFonts w:ascii="Calibri" w:hAnsi="Calibri"/>
+          <w:b w:val="false"/>
+          <w:bCs w:val="false"/>
+          <w:sz w:val="24"/>
+          <w:szCs w:val="24"/>
+        </w:rPr>
+        <w:t xml:space="preserve">, but why? </w:t>
+      </w:r>
+    </w:p>
+    <w:p>
+      <w:pPr>
+        <w:pStyle w:val="style0"/>
+        <w:spacing w:line="360" w:lineRule="auto"/>
+      </w:pPr>
+      <w:r>
+        <w:rPr>
+          <w:rFonts w:ascii="Calibri" w:hAnsi="Calibri"/>
+          <w:b w:val="false"/>
+          <w:bCs w:val="false"/>
+          <w:sz w:val="24"/>
+          <w:szCs w:val="24"/>
+        </w:rPr>
+        <w:tab/>
+        <w:t>-could be attached to cirri, can be up to 50 cryptophytes attached (Peterson et al., 2012)</w:t>
+      </w:r>
+    </w:p>
+    <w:p>
+      <w:pPr>
+        <w:pStyle w:val="style0"/>
+        <w:spacing w:line="360" w:lineRule="auto"/>
+      </w:pPr>
+      <w:r>
+        <w:rPr>
+          <w:rFonts w:ascii="Calibri" w:hAnsi="Calibri"/>
+          <w:b w:val="false"/>
+          <w:bCs w:val="false"/>
+          <w:sz w:val="24"/>
+          <w:szCs w:val="24"/>
+        </w:rPr>
+        <w:tab/>
+        <w:t xml:space="preserve">-could be inside </w:t>
+      </w:r>
+      <w:r>
+        <w:rPr>
+          <w:rFonts w:ascii="Calibri" w:hAnsi="Calibri"/>
+          <w:b w:val="false"/>
+          <w:bCs w:val="false"/>
+          <w:i/>
+          <w:iCs/>
+          <w:sz w:val="24"/>
+          <w:szCs w:val="24"/>
+        </w:rPr>
+        <w:t>M. major</w:t>
+      </w:r>
+      <w:r>
+        <w:rPr>
+          <w:rFonts w:ascii="Calibri" w:hAnsi="Calibri"/>
+          <w:b w:val="false"/>
+          <w:bCs w:val="false"/>
+          <w:sz w:val="24"/>
+          <w:szCs w:val="24"/>
+        </w:rPr>
+        <w:t xml:space="preserve"> (FISH probe picture from PZ and cite as “unpublished data”?)</w:t>
+      </w:r>
+    </w:p>
+    <w:p>
+      <w:pPr>
+        <w:pStyle w:val="style0"/>
+        <w:spacing w:line="360" w:lineRule="auto"/>
+      </w:pPr>
+      <w:r>
+        <w:rPr>
+          <w:rFonts w:ascii="Calibri" w:hAnsi="Calibri"/>
+          <w:b w:val="false"/>
+          <w:bCs w:val="false"/>
+          <w:sz w:val="24"/>
+          <w:szCs w:val="24"/>
+        </w:rPr>
+        <w:t xml:space="preserve">-discuss </w:t>
+      </w:r>
+      <w:r>
+        <w:rPr>
+          <w:rFonts w:ascii="Calibri" w:hAnsi="Calibri"/>
+          <w:b/>
+          <w:bCs/>
+          <w:sz w:val="24"/>
+          <w:szCs w:val="24"/>
+        </w:rPr>
+        <w:t>table 1</w:t>
+      </w:r>
+      <w:r>
+        <w:rPr>
+          <w:rFonts w:ascii="Calibri" w:hAnsi="Calibri"/>
+          <w:b w:val="false"/>
+          <w:bCs w:val="false"/>
+          <w:sz w:val="24"/>
+          <w:szCs w:val="24"/>
+        </w:rPr>
+        <w:t xml:space="preserve"> </w:t>
+      </w:r>
+    </w:p>
+    <w:p>
+      <w:pPr>
+        <w:pStyle w:val="style0"/>
+        <w:spacing w:line="360" w:lineRule="auto"/>
+      </w:pPr>
+      <w:r>
+        <w:rPr>
+          <w:rFonts w:ascii="Calibri" w:hAnsi="Calibri"/>
+          <w:b w:val="false"/>
+          <w:bCs w:val="false"/>
+          <w:sz w:val="24"/>
+          <w:szCs w:val="24"/>
+        </w:rPr>
+        <w:t xml:space="preserve">-discuss grazing rates seen in culture for </w:t>
+      </w:r>
+      <w:r>
+        <w:rPr>
+          <w:rFonts w:ascii="Calibri" w:hAnsi="Calibri"/>
+          <w:b w:val="false"/>
+          <w:bCs w:val="false"/>
+          <w:i/>
+          <w:iCs/>
+          <w:sz w:val="24"/>
+          <w:szCs w:val="24"/>
+        </w:rPr>
+        <w:t>Mesodinium sp.</w:t>
+      </w:r>
+    </w:p>
+    <w:p>
+      <w:pPr>
+        <w:pStyle w:val="style0"/>
+        <w:spacing w:line="360" w:lineRule="auto"/>
+      </w:pPr>
+      <w:r>
+        <w:rPr>
+          <w:rFonts w:ascii="Calibri" w:hAnsi="Calibri"/>
+          <w:b w:val="false"/>
+          <w:bCs w:val="false"/>
+          <w:sz w:val="24"/>
+          <w:szCs w:val="24"/>
+        </w:rPr>
+        <w:tab/>
       </w:r>
     </w:p>
     <w:p>
@@ -2393,6 +2607,15 @@
           <w:bCs/>
         </w:rPr>
         <w:t xml:space="preserve">Conclusion </w:t>
+      </w:r>
+    </w:p>
+    <w:p>
+      <w:pPr>
+        <w:pStyle w:val="style0"/>
+        <w:spacing w:line="360" w:lineRule="auto"/>
+      </w:pPr>
+      <w:r>
+        <w:rPr/>
       </w:r>
     </w:p>
     <w:p>

</xml_diff>

<commit_message>
finishing up first draft
</commit_message>
<xml_diff>
--- a/paper_writing_notes_drafts/paper_draft1.docx
+++ b/paper_writing_notes_drafts/paper_draft1.docx
@@ -501,27 +501,7 @@
           <w:i w:val="false"/>
           <w:iCs w:val="false"/>
         </w:rPr>
-        <w:t>. Weekly counts of M. major and cryptophyte cells during a red tide bloom in 2011 showed that the abundance of small (&lt;5 um) “Teleaulax</w:t>
-      </w:r>
-      <w:r>
-        <w:rPr>
-          <w:rFonts w:ascii="Calibri" w:hAnsi="Calibri"/>
-          <w:b w:val="false"/>
-          <w:bCs w:val="false"/>
-          <w:i w:val="false"/>
-          <w:iCs w:val="false"/>
-        </w:rPr>
-        <w:t xml:space="preserve">-like” cryptophytes declined just prior to an increase in M. major abundance, suggesting active predation by </w:t>
-      </w:r>
-      <w:r>
-        <w:rPr>
-          <w:rFonts w:ascii="Calibri" w:hAnsi="Calibri"/>
-          <w:b w:val="false"/>
-          <w:bCs w:val="false"/>
-          <w:i/>
-          <w:iCs/>
-        </w:rPr>
-        <w:t>M. major</w:t>
+        <w:t>. Weekly counts of M. major and cryptophyte cells during a red tide bloom in 2011 showed that the abundance of small (&lt;5 um) “Teleaulax-like” cryptophytes declined just prior to an increase in M. major abundance, suggesting active predation by M. major</w:t>
       </w:r>
       <w:r>
         <w:rPr>
@@ -1646,15 +1626,7 @@
           <w:b w:val="false"/>
           <w:bCs w:val="false"/>
         </w:rPr>
-        <w:t xml:space="preserve"> (fig. 2, c</w:t>
-      </w:r>
-      <w:r>
-        <w:rPr>
-          <w:rFonts w:ascii="Calibri" w:hAnsi="Calibri"/>
-          <w:b w:val="false"/>
-          <w:bCs w:val="false"/>
-        </w:rPr>
-        <w:t>). Changes in phosphate and nitrate appeared to be coupled throughout the first three weeks of the time course. A peak in the surface water concentrations of all nutrients occurred on 9/16.</w:t>
+        <w:t xml:space="preserve"> (fig. 2, c). Changes in phosphate and nitrate appeared to be coupled throughout the first three weeks of the time course. A peak in the surface water concentrations of all nutrients occurred on 9/16.</w:t>
       </w:r>
     </w:p>
     <w:p>
@@ -1946,18 +1918,20 @@
           <w:i w:val="false"/>
           <w:iCs w:val="false"/>
         </w:rPr>
-        <w:t>mL⁻¹, with the some of the highest values occurring during weeks 2 and 3  (</w:t>
-      </w:r>
+        <w:t>mL</w:t>
+      </w:r>
+      <w:bookmarkStart w:id="4" w:name="__DdeLink__1200_1455561233"/>
       <w:r>
         <w:rPr>
           <w:rFonts w:ascii="Calibri" w:cs="Calibri" w:eastAsia="Calibri" w:hAnsi="Calibri"/>
-          <w:b/>
-          <w:bCs/>
-          <w:i w:val="false"/>
-          <w:iCs w:val="false"/>
-        </w:rPr>
-        <w:t>table 1</w:t>
-      </w:r>
+          <w:b w:val="false"/>
+          <w:bCs w:val="false"/>
+          <w:i w:val="false"/>
+          <w:iCs w:val="false"/>
+        </w:rPr>
+        <w:t>⁻¹</w:t>
+      </w:r>
+      <w:bookmarkEnd w:id="4"/>
       <w:r>
         <w:rPr>
           <w:rFonts w:ascii="Calibri" w:cs="Calibri" w:eastAsia="Calibri" w:hAnsi="Calibri"/>
@@ -1966,6 +1940,16 @@
           <w:i w:val="false"/>
           <w:iCs w:val="false"/>
         </w:rPr>
+        <w:t>, with the some of the highest values occurring during weeks 2 and 3  (table 1</w:t>
+      </w:r>
+      <w:r>
+        <w:rPr>
+          <w:rFonts w:ascii="Calibri" w:cs="Calibri" w:eastAsia="Calibri" w:hAnsi="Calibri"/>
+          <w:b w:val="false"/>
+          <w:bCs w:val="false"/>
+          <w:i w:val="false"/>
+          <w:iCs w:val="false"/>
+        </w:rPr>
         <w:t xml:space="preserve">). The most dramatic change in abundance occurred between 9/12 and 9/13, with a decrease from 175 to 27 cells  mL⁻¹, within 24 hours. The </w:t>
       </w:r>
       <w:r>
@@ -1986,7 +1970,7 @@
           <w:i w:val="false"/>
           <w:iCs w:val="false"/>
         </w:rPr>
-        <w:t xml:space="preserve"> abundances showed no relationship with cryptophyte division rate. </w:t>
+        <w:t xml:space="preserve"> abundances showed no relationship with cryptophyte division rate, nor any correlation with surface water nutrient concentrations or mean PAR (supplemental fig?). </w:t>
       </w:r>
     </w:p>
     <w:p>
@@ -2364,23 +2348,8 @@
           <w:sz w:val="24"/>
           <w:szCs w:val="24"/>
         </w:rPr>
-        <w:t>Environmental Factors and Cryptophyte Division Rate</w:t>
-      </w:r>
-    </w:p>
-    <w:p>
-      <w:pPr>
-        <w:pStyle w:val="style0"/>
-        <w:spacing w:line="360" w:lineRule="auto"/>
-      </w:pPr>
-      <w:r>
-        <w:rPr/>
-      </w:r>
-    </w:p>
-    <w:p>
-      <w:pPr>
-        <w:pStyle w:val="style0"/>
-        <w:spacing w:line="360" w:lineRule="auto"/>
-      </w:pPr>
+        <w:t xml:space="preserve">Environmental Influences on Cryptophyte Division Rate and </w:t>
+      </w:r>
       <w:r>
         <w:rPr>
           <w:rFonts w:ascii="Calibri" w:hAnsi="Calibri"/>
@@ -2398,6 +2367,128 @@
           <w:rFonts w:ascii="Calibri" w:hAnsi="Calibri"/>
           <w:b/>
           <w:bCs/>
+          <w:sz w:val="24"/>
+          <w:szCs w:val="24"/>
+        </w:rPr>
+        <w:t xml:space="preserve"> Abundances </w:t>
+      </w:r>
+    </w:p>
+    <w:p>
+      <w:pPr>
+        <w:pStyle w:val="style0"/>
+        <w:spacing w:line="360" w:lineRule="auto"/>
+      </w:pPr>
+      <w:r>
+        <w:rPr/>
+        <w:tab/>
+      </w:r>
+      <w:r>
+        <w:rPr>
+          <w:rFonts w:ascii="Calibri" w:hAnsi="Calibri"/>
+        </w:rPr>
+        <w:t>In the turbid waters of the Columbia River Estuary, light is generally considered to be the factor most limiting to phytoplankton growth (Herfort et al., 2012). Comparing measurments of PAR, as well as surface water nutrients, to our cryptophyte division rate estimates did not reveal any limiting factors to the growth of the cryptophyte bloom (</w:t>
+      </w:r>
+      <w:r>
+        <w:rPr>
+          <w:rFonts w:ascii="Calibri" w:hAnsi="Calibri"/>
+          <w:b/>
+          <w:bCs/>
+        </w:rPr>
+        <w:t>fig 5</w:t>
+      </w:r>
+      <w:r>
+        <w:rPr>
+          <w:rFonts w:ascii="Calibri" w:hAnsi="Calibri"/>
+        </w:rPr>
+        <w:t xml:space="preserve">). But because the photosynthetic machinery of cryptophyte cells are well adapted to conditions of low light (Bergman et al., 2004), it makes sense that they are not limited by PAR during the time of our field study. With our high levels of PAR (reaching up to 802.9), it would actually be more likely that the cryptophytes would be limited by overabundance of light, as they are not among the phytoplankton that produce light-protective compounds that shield cells from the damaging effects of radiation (Vernet et al., 1994; Herfort et al., 2012). But again, our division rate estimates did not show any correlation with PAR, negative or otherwise. Comparisons of environmental data with daily average cryptophyte production also did not result in any significant correlations (supplemental fig), though it should be noted that the regression lines were skewed by the presence of a singular outlying point that represented the last day in the time course. </w:t>
+      </w:r>
+    </w:p>
+    <w:p>
+      <w:pPr>
+        <w:pStyle w:val="style0"/>
+        <w:spacing w:line="360" w:lineRule="auto"/>
+      </w:pPr>
+      <w:r>
+        <w:rPr>
+          <w:rFonts w:ascii="Calibri" w:hAnsi="Calibri"/>
+        </w:rPr>
+        <w:tab/>
+        <w:t xml:space="preserve">Past studies of the blooms occurring from 2007-2010 showed a negative correlation between ammonium, </w:t>
+      </w:r>
+      <w:r>
+        <w:rPr>
+          <w:rFonts w:ascii="Calibri" w:hAnsi="Calibri"/>
+          <w:i/>
+          <w:iCs/>
+        </w:rPr>
+        <w:t>M. major'</w:t>
+      </w:r>
+      <w:r>
+        <w:rPr>
+          <w:rFonts w:ascii="Calibri" w:hAnsi="Calibri"/>
+        </w:rPr>
+        <w:t xml:space="preserve">s preferred nitrogen source (Crawford et al., 2007), and the abundance of the ciliate in the estuary's main channel (Herfort et al., 2012). In our comparison of </w:t>
+      </w:r>
+      <w:r>
+        <w:rPr>
+          <w:rFonts w:ascii="Calibri" w:hAnsi="Calibri"/>
+          <w:i/>
+          <w:iCs/>
+        </w:rPr>
+        <w:t>M. major</w:t>
+      </w:r>
+      <w:r>
+        <w:rPr>
+          <w:rFonts w:ascii="Calibri" w:hAnsi="Calibri"/>
+        </w:rPr>
+        <w:t xml:space="preserve"> abundance and surface water ammonium, we did not find a correlation (supplemental fig). There was also no relationship between abundance and nitrate, phosphate, or PAR, suggesting that </w:t>
+      </w:r>
+      <w:r>
+        <w:rPr>
+          <w:rFonts w:ascii="Calibri" w:hAnsi="Calibri"/>
+          <w:i/>
+          <w:iCs/>
+        </w:rPr>
+        <w:t>M. major</w:t>
+      </w:r>
+      <w:r>
+        <w:rPr>
+          <w:rFonts w:ascii="Calibri" w:hAnsi="Calibri"/>
+        </w:rPr>
+        <w:t xml:space="preserve"> may potentially be limited by non-environmental factors.</w:t>
+      </w:r>
+    </w:p>
+    <w:p>
+      <w:pPr>
+        <w:pStyle w:val="style0"/>
+        <w:spacing w:line="360" w:lineRule="auto"/>
+      </w:pPr>
+      <w:r>
+        <w:rPr/>
+      </w:r>
+    </w:p>
+    <w:p>
+      <w:pPr>
+        <w:pStyle w:val="style0"/>
+        <w:spacing w:line="360" w:lineRule="auto"/>
+      </w:pPr>
+      <w:r>
+        <w:rPr>
+          <w:rFonts w:ascii="Calibri" w:hAnsi="Calibri"/>
+          <w:b/>
+          <w:bCs/>
+          <w:i/>
+          <w:iCs/>
+          <w:sz w:val="24"/>
+          <w:szCs w:val="24"/>
+        </w:rPr>
+        <w:t>M. major</w:t>
+      </w:r>
+      <w:r>
+        <w:rPr>
+          <w:rFonts w:ascii="Calibri" w:hAnsi="Calibri"/>
+          <w:b/>
+          <w:bCs/>
           <w:i w:val="false"/>
           <w:iCs w:val="false"/>
           <w:sz w:val="24"/>
@@ -2422,7 +2513,7 @@
           <w:szCs w:val="24"/>
         </w:rPr>
         <w:tab/>
-        <w:t xml:space="preserve">Blah transition sentence. Because division rate can be considered somewhat of a proxy for the “health” of a cell, it would seem likely that a rapidly dividing prey population would correspond to an increase in the number of its predator- especially when the interactions are as specific as with </w:t>
+        <w:t xml:space="preserve">Because division rate can be considered somewhat of a proxy for the “health” of a cell, it would seem likely that a rapidly dividing prey population would correspond to an increase in the number of its predator- especially when the interactions are as specific as with </w:t>
       </w:r>
       <w:r>
         <w:rPr>
@@ -2609,22 +2700,578 @@
           <w:szCs w:val="24"/>
         </w:rPr>
         <w:tab/>
-      </w:r>
-    </w:p>
-    <w:p>
-      <w:pPr>
-        <w:pStyle w:val="style0"/>
-        <w:spacing w:line="360" w:lineRule="auto"/>
-      </w:pPr>
-      <w:r>
-        <w:rPr>
-          <w:rFonts w:ascii="Calibri" w:hAnsi="Calibri"/>
-          <w:b w:val="false"/>
-          <w:bCs w:val="false"/>
-          <w:sz w:val="24"/>
-          <w:szCs w:val="24"/>
-        </w:rPr>
-        <w:tab/>
+        <w:t xml:space="preserve"> Though our data set contains only four time points, comparisons of </w:t>
+      </w:r>
+      <w:r>
+        <w:rPr>
+          <w:rFonts w:ascii="Calibri" w:hAnsi="Calibri"/>
+          <w:b w:val="false"/>
+          <w:bCs w:val="false"/>
+          <w:i/>
+          <w:iCs/>
+          <w:sz w:val="24"/>
+          <w:szCs w:val="24"/>
+        </w:rPr>
+        <w:t>T. amphioexa</w:t>
+      </w:r>
+      <w:r>
+        <w:rPr>
+          <w:rFonts w:ascii="Calibri" w:hAnsi="Calibri"/>
+          <w:b w:val="false"/>
+          <w:bCs w:val="false"/>
+          <w:i w:val="false"/>
+          <w:iCs w:val="false"/>
+          <w:sz w:val="24"/>
+          <w:szCs w:val="24"/>
+        </w:rPr>
+        <w:t xml:space="preserve"> abundance and percent composition to </w:t>
+      </w:r>
+      <w:r>
+        <w:rPr>
+          <w:rFonts w:ascii="Calibri" w:hAnsi="Calibri"/>
+          <w:b w:val="false"/>
+          <w:bCs w:val="false"/>
+          <w:i/>
+          <w:iCs/>
+          <w:sz w:val="24"/>
+          <w:szCs w:val="24"/>
+        </w:rPr>
+        <w:t>M. major</w:t>
+      </w:r>
+      <w:r>
+        <w:rPr>
+          <w:rFonts w:ascii="Calibri" w:hAnsi="Calibri"/>
+          <w:b w:val="false"/>
+          <w:bCs w:val="false"/>
+          <w:i w:val="false"/>
+          <w:iCs w:val="false"/>
+          <w:sz w:val="24"/>
+          <w:szCs w:val="24"/>
+        </w:rPr>
+        <w:t xml:space="preserve"> counts point to the potential importance of the prey community composition in M. major bloom development. Of these four coinciding time points, the highest </w:t>
+      </w:r>
+      <w:r>
+        <w:rPr>
+          <w:rFonts w:ascii="Calibri" w:hAnsi="Calibri"/>
+          <w:b w:val="false"/>
+          <w:bCs w:val="false"/>
+          <w:i/>
+          <w:iCs/>
+          <w:sz w:val="24"/>
+          <w:szCs w:val="24"/>
+        </w:rPr>
+        <w:t>M. major</w:t>
+      </w:r>
+      <w:r>
+        <w:rPr>
+          <w:rFonts w:ascii="Calibri" w:hAnsi="Calibri"/>
+          <w:b w:val="false"/>
+          <w:bCs w:val="false"/>
+          <w:i w:val="false"/>
+          <w:iCs w:val="false"/>
+          <w:sz w:val="24"/>
+          <w:szCs w:val="24"/>
+        </w:rPr>
+        <w:t xml:space="preserve"> count (179) occurs when the percent of the total cryptophytes that are </w:t>
+      </w:r>
+      <w:r>
+        <w:rPr>
+          <w:rFonts w:ascii="Calibri" w:hAnsi="Calibri"/>
+          <w:b w:val="false"/>
+          <w:bCs w:val="false"/>
+          <w:i/>
+          <w:iCs/>
+          <w:sz w:val="24"/>
+          <w:szCs w:val="24"/>
+        </w:rPr>
+        <w:t>T. amphioexa</w:t>
+      </w:r>
+      <w:r>
+        <w:rPr>
+          <w:rFonts w:ascii="Calibri" w:hAnsi="Calibri"/>
+          <w:b w:val="false"/>
+          <w:bCs w:val="false"/>
+          <w:i w:val="false"/>
+          <w:iCs w:val="false"/>
+          <w:sz w:val="24"/>
+          <w:szCs w:val="24"/>
+        </w:rPr>
+        <w:t xml:space="preserve"> is the lowest (0.0615%), and vice versa (</w:t>
+      </w:r>
+      <w:r>
+        <w:rPr>
+          <w:rFonts w:ascii="Calibri" w:hAnsi="Calibri"/>
+          <w:b/>
+          <w:bCs/>
+          <w:i w:val="false"/>
+          <w:iCs w:val="false"/>
+          <w:sz w:val="24"/>
+          <w:szCs w:val="24"/>
+        </w:rPr>
+        <w:t>table 1</w:t>
+      </w:r>
+      <w:r>
+        <w:rPr>
+          <w:rFonts w:ascii="Calibri" w:hAnsi="Calibri"/>
+          <w:b w:val="false"/>
+          <w:bCs w:val="false"/>
+          <w:i w:val="false"/>
+          <w:iCs w:val="false"/>
+          <w:sz w:val="24"/>
+          <w:szCs w:val="24"/>
+        </w:rPr>
+        <w:t xml:space="preserve">). This could potentially be considered evidence of selective grazing on </w:t>
+      </w:r>
+      <w:r>
+        <w:rPr>
+          <w:rFonts w:ascii="Calibri" w:hAnsi="Calibri"/>
+          <w:b w:val="false"/>
+          <w:bCs w:val="false"/>
+          <w:i/>
+          <w:iCs/>
+          <w:sz w:val="24"/>
+          <w:szCs w:val="24"/>
+        </w:rPr>
+        <w:t>T. amphioexa</w:t>
+      </w:r>
+      <w:r>
+        <w:rPr>
+          <w:rFonts w:ascii="Calibri" w:hAnsi="Calibri"/>
+          <w:b w:val="false"/>
+          <w:bCs w:val="false"/>
+          <w:i w:val="false"/>
+          <w:iCs w:val="false"/>
+          <w:sz w:val="24"/>
+          <w:szCs w:val="24"/>
+        </w:rPr>
+        <w:t xml:space="preserve">, though again, additional time points and multiple replicates of </w:t>
+      </w:r>
+      <w:r>
+        <w:rPr>
+          <w:rFonts w:ascii="Calibri" w:hAnsi="Calibri"/>
+          <w:b w:val="false"/>
+          <w:bCs w:val="false"/>
+          <w:i/>
+          <w:iCs/>
+          <w:sz w:val="24"/>
+          <w:szCs w:val="24"/>
+        </w:rPr>
+        <w:t>M. major</w:t>
+      </w:r>
+      <w:r>
+        <w:rPr>
+          <w:rFonts w:ascii="Calibri" w:hAnsi="Calibri"/>
+          <w:b w:val="false"/>
+          <w:bCs w:val="false"/>
+          <w:i w:val="false"/>
+          <w:iCs w:val="false"/>
+          <w:sz w:val="24"/>
+          <w:szCs w:val="24"/>
+        </w:rPr>
+        <w:t xml:space="preserve"> counts would be needed to be able to draw any concrete conclusions. The estimated abundances of </w:t>
+      </w:r>
+      <w:r>
+        <w:rPr>
+          <w:rFonts w:ascii="Calibri" w:hAnsi="Calibri"/>
+          <w:b w:val="false"/>
+          <w:bCs w:val="false"/>
+          <w:i/>
+          <w:iCs/>
+          <w:sz w:val="24"/>
+          <w:szCs w:val="24"/>
+        </w:rPr>
+        <w:t>T. amphioexa</w:t>
+      </w:r>
+      <w:r>
+        <w:rPr>
+          <w:rFonts w:ascii="Calibri" w:hAnsi="Calibri"/>
+          <w:b w:val="false"/>
+          <w:bCs w:val="false"/>
+          <w:i w:val="false"/>
+          <w:iCs w:val="false"/>
+          <w:sz w:val="24"/>
+          <w:szCs w:val="24"/>
+        </w:rPr>
+        <w:t xml:space="preserve"> are low throughout the bloom. The very first time point, taken during week one of the study at the beginning of the bloom, is the only instance in which the abundance of </w:t>
+      </w:r>
+      <w:r>
+        <w:rPr>
+          <w:rFonts w:ascii="Calibri" w:hAnsi="Calibri"/>
+          <w:b w:val="false"/>
+          <w:bCs w:val="false"/>
+          <w:i/>
+          <w:iCs/>
+          <w:sz w:val="24"/>
+          <w:szCs w:val="24"/>
+        </w:rPr>
+        <w:t>T. amphioexa</w:t>
+      </w:r>
+      <w:r>
+        <w:rPr>
+          <w:rFonts w:ascii="Calibri" w:hAnsi="Calibri"/>
+          <w:b w:val="false"/>
+          <w:bCs w:val="false"/>
+          <w:i w:val="false"/>
+          <w:iCs w:val="false"/>
+          <w:sz w:val="24"/>
+          <w:szCs w:val="24"/>
+        </w:rPr>
+        <w:t xml:space="preserve"> exceeds that of the ciliate. This finding is curious, as grazing experiments using laboratory cultures of M. rubrum have estimated ingestion rates between ~3.5 and 8.9 cryptophytes ciliate</w:t>
+      </w:r>
+      <w:r>
+        <w:rPr>
+          <w:rFonts w:ascii="Calibri" w:cs="Calibri" w:eastAsia="Calibri" w:hAnsi="Calibri"/>
+          <w:b w:val="false"/>
+          <w:bCs w:val="false"/>
+          <w:i w:val="false"/>
+          <w:iCs w:val="false"/>
+          <w:sz w:val="24"/>
+          <w:szCs w:val="24"/>
+        </w:rPr>
+        <w:t>⁻¹</w:t>
+      </w:r>
+      <w:r>
+        <w:rPr>
+          <w:rFonts w:ascii="Calibri" w:hAnsi="Calibri"/>
+          <w:b w:val="false"/>
+          <w:bCs w:val="false"/>
+          <w:i w:val="false"/>
+          <w:iCs w:val="false"/>
+          <w:sz w:val="24"/>
+          <w:szCs w:val="24"/>
+        </w:rPr>
+        <w:t xml:space="preserve"> day</w:t>
+      </w:r>
+      <w:r>
+        <w:rPr>
+          <w:rFonts w:ascii="Calibri" w:cs="Calibri" w:eastAsia="Calibri" w:hAnsi="Calibri"/>
+          <w:b w:val="false"/>
+          <w:bCs w:val="false"/>
+          <w:i w:val="false"/>
+          <w:iCs w:val="false"/>
+          <w:sz w:val="24"/>
+          <w:szCs w:val="24"/>
+        </w:rPr>
+        <w:t xml:space="preserve">⁻¹ (Yih et al., 2004; Hansen and Fenchel, 2006). Additionally, using a FISH probe for </w:t>
+      </w:r>
+      <w:r>
+        <w:rPr>
+          <w:rFonts w:ascii="Calibri" w:cs="Calibri" w:eastAsia="Calibri" w:hAnsi="Calibri"/>
+          <w:b w:val="false"/>
+          <w:bCs w:val="false"/>
+          <w:i/>
+          <w:iCs/>
+          <w:sz w:val="24"/>
+          <w:szCs w:val="24"/>
+        </w:rPr>
+        <w:t>T. amphioexa</w:t>
+      </w:r>
+      <w:r>
+        <w:rPr>
+          <w:rFonts w:ascii="Calibri" w:cs="Calibri" w:eastAsia="Calibri" w:hAnsi="Calibri"/>
+          <w:b w:val="false"/>
+          <w:bCs w:val="false"/>
+          <w:i w:val="false"/>
+          <w:iCs w:val="false"/>
+          <w:sz w:val="24"/>
+          <w:szCs w:val="24"/>
+        </w:rPr>
+        <w:t xml:space="preserve">, we have been able to observe up to blah prey within a single </w:t>
+      </w:r>
+      <w:r>
+        <w:rPr>
+          <w:rFonts w:ascii="Calibri" w:cs="Calibri" w:eastAsia="Calibri" w:hAnsi="Calibri"/>
+          <w:b w:val="false"/>
+          <w:bCs w:val="false"/>
+          <w:i/>
+          <w:iCs/>
+          <w:sz w:val="24"/>
+          <w:szCs w:val="24"/>
+        </w:rPr>
+        <w:t>M. major</w:t>
+      </w:r>
+      <w:r>
+        <w:rPr>
+          <w:rFonts w:ascii="Calibri" w:cs="Calibri" w:eastAsia="Calibri" w:hAnsi="Calibri"/>
+          <w:b w:val="false"/>
+          <w:bCs w:val="false"/>
+          <w:i w:val="false"/>
+          <w:iCs w:val="false"/>
+          <w:sz w:val="24"/>
+          <w:szCs w:val="24"/>
+        </w:rPr>
+        <w:t xml:space="preserve"> cell (pic as supplemental fig). It is possible that low abundances of the prey cryptophyte that we observe in the Columbia River Estuary are the result of the result of grazing by</w:t>
+      </w:r>
+      <w:r>
+        <w:rPr>
+          <w:rFonts w:ascii="Calibri" w:cs="Calibri" w:eastAsia="Calibri" w:hAnsi="Calibri"/>
+          <w:b w:val="false"/>
+          <w:bCs w:val="false"/>
+          <w:i/>
+          <w:iCs/>
+          <w:sz w:val="24"/>
+          <w:szCs w:val="24"/>
+        </w:rPr>
+        <w:t xml:space="preserve"> M. major </w:t>
+      </w:r>
+      <w:r>
+        <w:rPr>
+          <w:rFonts w:ascii="Calibri" w:cs="Calibri" w:eastAsia="Calibri" w:hAnsi="Calibri"/>
+          <w:b w:val="false"/>
+          <w:bCs w:val="false"/>
+          <w:i w:val="false"/>
+          <w:iCs w:val="false"/>
+          <w:sz w:val="24"/>
+          <w:szCs w:val="24"/>
+        </w:rPr>
+        <w:t xml:space="preserve">and other microzooplankton, but without having measured grazing rates in the field, we cannot determine this. </w:t>
+      </w:r>
+    </w:p>
+    <w:p>
+      <w:pPr>
+        <w:pStyle w:val="style0"/>
+        <w:spacing w:line="360" w:lineRule="auto"/>
+      </w:pPr>
+      <w:r>
+        <w:rPr>
+          <w:rFonts w:ascii="Calibri" w:cs="Calibri" w:eastAsia="Calibri" w:hAnsi="Calibri"/>
+          <w:b w:val="false"/>
+          <w:bCs w:val="false"/>
+          <w:i w:val="false"/>
+          <w:iCs w:val="false"/>
+          <w:sz w:val="24"/>
+          <w:szCs w:val="24"/>
+        </w:rPr>
+        <w:tab/>
+        <w:t xml:space="preserve">A number of other potential explanations as to the question of </w:t>
+      </w:r>
+      <w:r>
+        <w:rPr>
+          <w:rFonts w:ascii="Calibri" w:cs="Calibri" w:eastAsia="Calibri" w:hAnsi="Calibri"/>
+          <w:b w:val="false"/>
+          <w:bCs w:val="false"/>
+          <w:i/>
+          <w:iCs/>
+          <w:sz w:val="24"/>
+          <w:szCs w:val="24"/>
+        </w:rPr>
+        <w:t>M. major</w:t>
+      </w:r>
+      <w:r>
+        <w:rPr>
+          <w:rFonts w:ascii="Calibri" w:cs="Calibri" w:eastAsia="Calibri" w:hAnsi="Calibri"/>
+          <w:b w:val="false"/>
+          <w:bCs w:val="false"/>
+          <w:i w:val="false"/>
+          <w:iCs w:val="false"/>
+          <w:sz w:val="24"/>
+          <w:szCs w:val="24"/>
+        </w:rPr>
+        <w:t xml:space="preserve"> bloom proliferation, despite low prey abundance, remain. </w:t>
+      </w:r>
+      <w:r>
+        <w:rPr>
+          <w:rFonts w:ascii="Calibri" w:hAnsi="Calibri"/>
+          <w:b w:val="false"/>
+          <w:bCs w:val="false"/>
+          <w:i w:val="false"/>
+          <w:iCs w:val="false"/>
+          <w:sz w:val="24"/>
+          <w:szCs w:val="24"/>
+        </w:rPr>
+        <w:t xml:space="preserve">A previous study on the 2011 bloom in the Columbia River Estuary documented </w:t>
+      </w:r>
+      <w:r>
+        <w:rPr>
+          <w:rFonts w:ascii="Calibri" w:hAnsi="Calibri"/>
+          <w:b w:val="false"/>
+          <w:bCs w:val="false"/>
+          <w:i/>
+          <w:iCs/>
+          <w:sz w:val="24"/>
+          <w:szCs w:val="24"/>
+        </w:rPr>
+        <w:t>M. major</w:t>
+      </w:r>
+      <w:r>
+        <w:rPr>
+          <w:rFonts w:ascii="Calibri" w:hAnsi="Calibri"/>
+          <w:b w:val="false"/>
+          <w:bCs w:val="false"/>
+          <w:i w:val="false"/>
+          <w:iCs w:val="false"/>
+          <w:sz w:val="24"/>
+          <w:szCs w:val="24"/>
+        </w:rPr>
+        <w:t xml:space="preserve">'s ability to retain cryptophytes attached to the ciliate's cirri, finding up to ~50 cryptophytes captured by these external structures (Peterson et al., 2012). Our measurements of </w:t>
+      </w:r>
+      <w:r>
+        <w:rPr>
+          <w:rFonts w:ascii="Calibri" w:hAnsi="Calibri"/>
+          <w:b w:val="false"/>
+          <w:bCs w:val="false"/>
+          <w:i/>
+          <w:iCs/>
+          <w:sz w:val="24"/>
+          <w:szCs w:val="24"/>
+        </w:rPr>
+        <w:t>T. amphioexa</w:t>
+      </w:r>
+      <w:r>
+        <w:rPr>
+          <w:rFonts w:ascii="Calibri" w:hAnsi="Calibri"/>
+          <w:b w:val="false"/>
+          <w:bCs w:val="false"/>
+          <w:i w:val="false"/>
+          <w:iCs w:val="false"/>
+          <w:sz w:val="24"/>
+          <w:szCs w:val="24"/>
+        </w:rPr>
+        <w:t xml:space="preserve"> abundance are limited to those that are free-living, and it is likely that a number of prey are living attached to the outside of </w:t>
+      </w:r>
+      <w:r>
+        <w:rPr>
+          <w:rFonts w:ascii="Calibri" w:hAnsi="Calibri"/>
+          <w:b w:val="false"/>
+          <w:bCs w:val="false"/>
+          <w:i/>
+          <w:iCs/>
+          <w:sz w:val="24"/>
+          <w:szCs w:val="24"/>
+        </w:rPr>
+        <w:t>M. major</w:t>
+      </w:r>
+      <w:r>
+        <w:rPr>
+          <w:rFonts w:ascii="Calibri" w:hAnsi="Calibri"/>
+          <w:b w:val="false"/>
+          <w:bCs w:val="false"/>
+          <w:i w:val="false"/>
+          <w:iCs w:val="false"/>
+          <w:sz w:val="24"/>
+          <w:szCs w:val="24"/>
+        </w:rPr>
+        <w:t xml:space="preserve"> cells. These captured prey could be what sustains M. major throughout the bloom, despite low numbers of the free-living </w:t>
+      </w:r>
+      <w:r>
+        <w:rPr>
+          <w:rFonts w:ascii="Calibri" w:hAnsi="Calibri"/>
+          <w:b w:val="false"/>
+          <w:bCs w:val="false"/>
+          <w:i/>
+          <w:iCs/>
+          <w:sz w:val="24"/>
+          <w:szCs w:val="24"/>
+        </w:rPr>
+        <w:t>T. amphioexa</w:t>
+      </w:r>
+      <w:r>
+        <w:rPr>
+          <w:rFonts w:ascii="Calibri" w:hAnsi="Calibri"/>
+          <w:b w:val="false"/>
+          <w:bCs w:val="false"/>
+          <w:i w:val="false"/>
+          <w:iCs w:val="false"/>
+          <w:sz w:val="24"/>
+          <w:szCs w:val="24"/>
+        </w:rPr>
+        <w:t xml:space="preserve">. Another possibility could be that the ingested </w:t>
+      </w:r>
+      <w:r>
+        <w:rPr>
+          <w:rFonts w:ascii="Calibri" w:hAnsi="Calibri"/>
+          <w:b w:val="false"/>
+          <w:bCs w:val="false"/>
+          <w:i/>
+          <w:iCs/>
+          <w:sz w:val="24"/>
+          <w:szCs w:val="24"/>
+        </w:rPr>
+        <w:t>T. amphioexa</w:t>
+      </w:r>
+      <w:r>
+        <w:rPr>
+          <w:rFonts w:ascii="Calibri" w:hAnsi="Calibri"/>
+          <w:b w:val="false"/>
+          <w:bCs w:val="false"/>
+          <w:i w:val="false"/>
+          <w:iCs w:val="false"/>
+          <w:sz w:val="24"/>
+          <w:szCs w:val="24"/>
+        </w:rPr>
+        <w:t xml:space="preserve"> remain a full or partial endosymbiont and are able to divide inside the ciliate, allowing </w:t>
+      </w:r>
+      <w:r>
+        <w:rPr>
+          <w:rFonts w:ascii="Calibri" w:hAnsi="Calibri"/>
+          <w:b w:val="false"/>
+          <w:bCs w:val="false"/>
+          <w:i/>
+          <w:iCs/>
+          <w:sz w:val="24"/>
+          <w:szCs w:val="24"/>
+        </w:rPr>
+        <w:t>M. major</w:t>
+      </w:r>
+      <w:r>
+        <w:rPr>
+          <w:rFonts w:ascii="Calibri" w:hAnsi="Calibri"/>
+          <w:b w:val="false"/>
+          <w:bCs w:val="false"/>
+          <w:i w:val="false"/>
+          <w:iCs w:val="false"/>
+          <w:sz w:val="24"/>
+          <w:szCs w:val="24"/>
+        </w:rPr>
+        <w:t xml:space="preserve"> to essentially “farm” the cryptophytes as a source of chloroplasts. But these explanations remain pure speculation and require more in depth molecular investigations into the predator-prey relationship between </w:t>
+      </w:r>
+      <w:r>
+        <w:rPr>
+          <w:rFonts w:ascii="Calibri" w:hAnsi="Calibri"/>
+          <w:b w:val="false"/>
+          <w:bCs w:val="false"/>
+          <w:i/>
+          <w:iCs/>
+          <w:sz w:val="24"/>
+          <w:szCs w:val="24"/>
+        </w:rPr>
+        <w:t>M. major</w:t>
+      </w:r>
+      <w:r>
+        <w:rPr>
+          <w:rFonts w:ascii="Calibri" w:hAnsi="Calibri"/>
+          <w:b w:val="false"/>
+          <w:bCs w:val="false"/>
+          <w:i w:val="false"/>
+          <w:iCs w:val="false"/>
+          <w:sz w:val="24"/>
+          <w:szCs w:val="24"/>
+        </w:rPr>
+        <w:t xml:space="preserve"> and </w:t>
+      </w:r>
+      <w:r>
+        <w:rPr>
+          <w:rFonts w:ascii="Calibri" w:hAnsi="Calibri"/>
+          <w:b w:val="false"/>
+          <w:bCs w:val="false"/>
+          <w:i/>
+          <w:iCs/>
+          <w:sz w:val="24"/>
+          <w:szCs w:val="24"/>
+        </w:rPr>
+        <w:t>T. amphioexa</w:t>
+      </w:r>
+      <w:r>
+        <w:rPr>
+          <w:rFonts w:ascii="Calibri" w:hAnsi="Calibri"/>
+          <w:b w:val="false"/>
+          <w:bCs w:val="false"/>
+          <w:i w:val="false"/>
+          <w:iCs w:val="false"/>
+          <w:sz w:val="24"/>
+          <w:szCs w:val="24"/>
+        </w:rPr>
+        <w:t xml:space="preserve"> in the Columbia River Estuary. </w:t>
       </w:r>
     </w:p>
     <w:p>
@@ -2657,6 +3304,55 @@
       </w:pPr>
       <w:r>
         <w:rPr/>
+        <w:tab/>
+      </w:r>
+      <w:r>
+        <w:rPr>
+          <w:rFonts w:ascii="Calibri" w:hAnsi="Calibri"/>
+        </w:rPr>
+        <w:t xml:space="preserve">Past studies on the </w:t>
+      </w:r>
+      <w:r>
+        <w:rPr>
+          <w:rFonts w:ascii="Calibri" w:hAnsi="Calibri"/>
+          <w:i/>
+          <w:iCs/>
+        </w:rPr>
+        <w:t>M. major</w:t>
+      </w:r>
+      <w:r>
+        <w:rPr>
+          <w:rFonts w:ascii="Calibri" w:hAnsi="Calibri"/>
+        </w:rPr>
+        <w:t xml:space="preserve"> bloom in the Columbia River Estuary have hypothesized that the dynamics of the ciliate's cryptophyte prey may a role in the proliferation of the bloom, but until now, the cryptophyte population within the bloom had not yet been investigated. This study is the first to show continuous abundances and division rates of the cryptophyte population in the estuary, as well as near-daily </w:t>
+      </w:r>
+      <w:r>
+        <w:rPr>
+          <w:rFonts w:ascii="Calibri" w:hAnsi="Calibri"/>
+          <w:i/>
+          <w:iCs/>
+        </w:rPr>
+        <w:t>M. major</w:t>
+      </w:r>
+      <w:r>
+        <w:rPr>
+          <w:rFonts w:ascii="Calibri" w:hAnsi="Calibri"/>
+        </w:rPr>
+        <w:t xml:space="preserve"> counts over the course of the bloom. From our data, no clear relationship appears between the dynamics and physiology of the free-living cryptophytes and </w:t>
+      </w:r>
+      <w:r>
+        <w:rPr>
+          <w:rFonts w:ascii="Calibri" w:hAnsi="Calibri"/>
+          <w:i/>
+          <w:iCs/>
+        </w:rPr>
+        <w:t>M. major</w:t>
+      </w:r>
+      <w:r>
+        <w:rPr>
+          <w:rFonts w:ascii="Calibri" w:hAnsi="Calibri"/>
+        </w:rPr>
+        <w:t xml:space="preserve">, pointing to the importance of the non free-living cryptophyte prey, either attached to or within the ciliate. Future studies should focus on using molecular approaches to better understand these interactions, in  </w:t>
       </w:r>
     </w:p>
     <w:p>

</xml_diff>